<commit_message>
Create Implement plan_ver1.0, Edit project plan_v1.3
</commit_message>
<xml_diff>
--- a/Private/Nhân/1. Planning and Process/1.1. Project Management Plan and Process/PM_ProjectPlan_Ver1.3.docx
+++ b/Private/Nhân/1. Planning and Process/1.1. Project Management Plan and Process/PM_ProjectPlan_Ver1.3.docx
@@ -1,6 +1,6 @@
 
 <file path=word/document.xml><?xml version="1.0" encoding="utf-8"?>
-<w:document xmlns:wpc="http://schemas.microsoft.com/office/word/2010/wordprocessingCanvas" xmlns:cx="http://schemas.microsoft.com/office/drawing/2014/chartex" xmlns:mc="http://schemas.openxmlformats.org/markup-compatibility/2006" xmlns:o="urn:schemas-microsoft-com:office:office" xmlns:r="http://schemas.openxmlformats.org/officeDocument/2006/relationships" xmlns:m="http://schemas.openxmlformats.org/officeDocument/2006/math" xmlns:v="urn:schemas-microsoft-com:vml" xmlns:wp14="http://schemas.microsoft.com/office/word/2010/wordprocessingDrawing" xmlns:wp="http://schemas.openxmlformats.org/drawingml/2006/wordprocessingDrawing" xmlns:w10="urn:schemas-microsoft-com:office:word" xmlns:w="http://schemas.openxmlformats.org/wordprocessingml/2006/main" xmlns:w14="http://schemas.microsoft.com/office/word/2010/wordml" xmlns:w15="http://schemas.microsoft.com/office/word/2012/wordml" xmlns:w16se="http://schemas.microsoft.com/office/word/2015/wordml/symex" xmlns:wpg="http://schemas.microsoft.com/office/word/2010/wordprocessingGroup" xmlns:wpi="http://schemas.microsoft.com/office/word/2010/wordprocessingInk" xmlns:wne="http://schemas.microsoft.com/office/word/2006/wordml" xmlns:wps="http://schemas.microsoft.com/office/word/2010/wordprocessingShape" mc:Ignorable="w14 w15 w16se wp14">
+<w:document xmlns:wpc="http://schemas.microsoft.com/office/word/2010/wordprocessingCanvas" xmlns:cx="http://schemas.microsoft.com/office/drawing/2014/chartex" xmlns:cx1="http://schemas.microsoft.com/office/drawing/2015/9/8/chartex" xmlns:cx2="http://schemas.microsoft.com/office/drawing/2015/10/21/chartex" xmlns:cx3="http://schemas.microsoft.com/office/drawing/2016/5/9/chartex" xmlns:cx4="http://schemas.microsoft.com/office/drawing/2016/5/10/chartex" xmlns:cx5="http://schemas.microsoft.com/office/drawing/2016/5/11/chartex" xmlns:cx6="http://schemas.microsoft.com/office/drawing/2016/5/12/chartex" xmlns:cx7="http://schemas.microsoft.com/office/drawing/2016/5/13/chartex" xmlns:cx8="http://schemas.microsoft.com/office/drawing/2016/5/14/chartex" xmlns:mc="http://schemas.openxmlformats.org/markup-compatibility/2006" xmlns:aink="http://schemas.microsoft.com/office/drawing/2016/ink" xmlns:am3d="http://schemas.microsoft.com/office/drawing/2017/model3d" xmlns:o="urn:schemas-microsoft-com:office:office" xmlns:r="http://schemas.openxmlformats.org/officeDocument/2006/relationships" xmlns:m="http://schemas.openxmlformats.org/officeDocument/2006/math" xmlns:v="urn:schemas-microsoft-com:vml" xmlns:wp14="http://schemas.microsoft.com/office/word/2010/wordprocessingDrawing" xmlns:wp="http://schemas.openxmlformats.org/drawingml/2006/wordprocessingDrawing" xmlns:w10="urn:schemas-microsoft-com:office:word" xmlns:w="http://schemas.openxmlformats.org/wordprocessingml/2006/main" xmlns:w14="http://schemas.microsoft.com/office/word/2010/wordml" xmlns:w15="http://schemas.microsoft.com/office/word/2012/wordml" xmlns:w16cid="http://schemas.microsoft.com/office/word/2016/wordml/cid" xmlns:w16se="http://schemas.microsoft.com/office/word/2015/wordml/symex" xmlns:wpg="http://schemas.microsoft.com/office/word/2010/wordprocessingGroup" xmlns:wpi="http://schemas.microsoft.com/office/word/2010/wordprocessingInk" xmlns:wne="http://schemas.microsoft.com/office/word/2006/wordml" xmlns:wps="http://schemas.microsoft.com/office/word/2010/wordprocessingShape" mc:Ignorable="w14 w15 w16se w16cid wp14">
   <w:body>
     <w:p>
       <w:pPr>
@@ -35,7 +35,7 @@
             <v:path o:extrusionok="f" gradientshapeok="t" o:connecttype="rect"/>
             <o:lock v:ext="edit" aspectratio="t"/>
           </v:shapetype>
-          <v:shape id="_x0000_i1025" type="#_x0000_t75" style="width:199.5pt;height:199.5pt">
+          <v:shape id="_x0000_i1025" type="#_x0000_t75" style="width:199.25pt;height:199.25pt">
             <v:imagedata r:id="rId8" o:title="Untitled-3"/>
           </v:shape>
         </w:pict>
@@ -112,27 +112,7 @@
                                 <w:sz w:val="56"/>
                                 <w:szCs w:val="56"/>
                               </w:rPr>
-                              <w:t>Project Management Plan</w:t>
-                            </w:r>
-                          </w:p>
-                          <w:p>
-                            <w:pPr>
-                              <w:ind w:left="6480"/>
-                              <w:rPr>
-                                <w:rFonts w:ascii="Arial" w:hAnsi="Arial" w:cs="Arial"/>
-                                <w:color w:val="FFFFFF" w:themeColor="background1"/>
-                                <w:sz w:val="56"/>
-                                <w:szCs w:val="56"/>
-                              </w:rPr>
-                            </w:pPr>
-                            <w:r>
-                              <w:rPr>
-                                <w:rFonts w:ascii="Arial" w:hAnsi="Arial" w:cs="Arial"/>
-                                <w:color w:val="FFFFFF" w:themeColor="background1"/>
-                                <w:sz w:val="56"/>
-                                <w:szCs w:val="56"/>
-                              </w:rPr>
-                              <w:t xml:space="preserve"> </w:t>
+                              <w:t>PROJECT PLAN</w:t>
                             </w:r>
                           </w:p>
                         </w:txbxContent>
@@ -177,27 +157,7 @@
                           <w:sz w:val="56"/>
                           <w:szCs w:val="56"/>
                         </w:rPr>
-                        <w:t>Project Management Plan</w:t>
-                      </w:r>
-                    </w:p>
-                    <w:p>
-                      <w:pPr>
-                        <w:ind w:left="6480"/>
-                        <w:rPr>
-                          <w:rFonts w:ascii="Arial" w:hAnsi="Arial" w:cs="Arial"/>
-                          <w:color w:val="FFFFFF" w:themeColor="background1"/>
-                          <w:sz w:val="56"/>
-                          <w:szCs w:val="56"/>
-                        </w:rPr>
-                      </w:pPr>
-                      <w:r>
-                        <w:rPr>
-                          <w:rFonts w:ascii="Arial" w:hAnsi="Arial" w:cs="Arial"/>
-                          <w:color w:val="FFFFFF" w:themeColor="background1"/>
-                          <w:sz w:val="56"/>
-                          <w:szCs w:val="56"/>
-                        </w:rPr>
-                        <w:t xml:space="preserve"> </w:t>
+                        <w:t>PROJECT PLAN</w:t>
                       </w:r>
                     </w:p>
                   </w:txbxContent>
@@ -240,7 +200,17 @@
           <w:sz w:val="24"/>
           <w:szCs w:val="24"/>
         </w:rPr>
-        <w:t>Version1.2</w:t>
+        <w:t>Version1.</w:t>
+      </w:r>
+      <w:r>
+        <w:rPr>
+          <w:rFonts w:ascii="Arial" w:hAnsi="Arial" w:cs="Arial"/>
+          <w:b/>
+          <w:color w:val="000000" w:themeColor="text1"/>
+          <w:sz w:val="24"/>
+          <w:szCs w:val="24"/>
+        </w:rPr>
+        <w:t>3</w:t>
       </w:r>
     </w:p>
     <w:p>
@@ -286,7 +256,7 @@
           <w:sz w:val="24"/>
           <w:szCs w:val="24"/>
         </w:rPr>
-        <w:t>31</w:t>
+        <w:t>04</w:t>
       </w:r>
       <w:r>
         <w:rPr>
@@ -296,7 +266,27 @@
           <w:sz w:val="24"/>
           <w:szCs w:val="24"/>
         </w:rPr>
-        <w:t>/10/2019</w:t>
+        <w:t>/1</w:t>
+      </w:r>
+      <w:r>
+        <w:rPr>
+          <w:rFonts w:ascii="Arial" w:hAnsi="Arial" w:cs="Arial"/>
+          <w:b/>
+          <w:color w:val="000000" w:themeColor="text1"/>
+          <w:sz w:val="24"/>
+          <w:szCs w:val="24"/>
+        </w:rPr>
+        <w:t>1</w:t>
+      </w:r>
+      <w:r>
+        <w:rPr>
+          <w:rFonts w:ascii="Arial" w:hAnsi="Arial" w:cs="Arial"/>
+          <w:b/>
+          <w:color w:val="000000" w:themeColor="text1"/>
+          <w:sz w:val="24"/>
+          <w:szCs w:val="24"/>
+        </w:rPr>
+        <w:t>/2019</w:t>
       </w:r>
     </w:p>
     <w:p/>
@@ -3879,7 +3869,16 @@
                 <w:sz w:val="24"/>
                 <w:szCs w:val="24"/>
               </w:rPr>
-              <w:t>ID</w:t>
+              <w:t>I</w:t>
+            </w:r>
+            <w:r>
+              <w:rPr>
+                <w:b/>
+                <w:color w:val="FFFFFF" w:themeColor="background1"/>
+                <w:sz w:val="24"/>
+                <w:szCs w:val="24"/>
+              </w:rPr>
+              <w:t>d</w:t>
             </w:r>
           </w:p>
         </w:tc>
@@ -3906,7 +3905,16 @@
                 <w:sz w:val="24"/>
                 <w:szCs w:val="24"/>
               </w:rPr>
-              <w:t>FUNCTION</w:t>
+              <w:t>F</w:t>
+            </w:r>
+            <w:r>
+              <w:rPr>
+                <w:b/>
+                <w:color w:val="FFFFFF" w:themeColor="background1"/>
+                <w:sz w:val="24"/>
+                <w:szCs w:val="24"/>
+              </w:rPr>
+              <w:t>eature</w:t>
             </w:r>
           </w:p>
         </w:tc>
@@ -3933,7 +3941,16 @@
                 <w:sz w:val="24"/>
                 <w:szCs w:val="24"/>
               </w:rPr>
-              <w:t>DESCRIPTION</w:t>
+              <w:t>D</w:t>
+            </w:r>
+            <w:r>
+              <w:rPr>
+                <w:b/>
+                <w:color w:val="FFFFFF" w:themeColor="background1"/>
+                <w:sz w:val="24"/>
+                <w:szCs w:val="24"/>
+              </w:rPr>
+              <w:t>escription</w:t>
             </w:r>
           </w:p>
         </w:tc>
@@ -3960,8 +3977,19 @@
                 <w:sz w:val="24"/>
                 <w:szCs w:val="24"/>
               </w:rPr>
-              <w:t>CLASSIFY</w:t>
-            </w:r>
+              <w:t>C</w:t>
+            </w:r>
+            <w:r>
+              <w:rPr>
+                <w:b/>
+                <w:color w:val="FFFFFF" w:themeColor="background1"/>
+                <w:sz w:val="24"/>
+                <w:szCs w:val="24"/>
+              </w:rPr>
+              <w:t>lassify</w:t>
+            </w:r>
+            <w:bookmarkStart w:id="3" w:name="_GoBack"/>
+            <w:bookmarkEnd w:id="3"/>
           </w:p>
         </w:tc>
       </w:tr>
@@ -6622,8 +6650,6 @@
               </w:rPr>
               <w:t>R</w:t>
             </w:r>
-            <w:bookmarkStart w:id="3" w:name="_GoBack"/>
-            <w:bookmarkEnd w:id="3"/>
             <w:r>
               <w:rPr>
                 <w:b/>
@@ -7897,12 +7923,10 @@
       </w:pPr>
     </w:p>
     <w:sectPr>
-      <w:headerReference w:type="even" r:id="rId11"/>
-      <w:headerReference w:type="default" r:id="rId12"/>
-      <w:footerReference w:type="even" r:id="rId13"/>
-      <w:footerReference w:type="default" r:id="rId14"/>
-      <w:headerReference w:type="first" r:id="rId15"/>
-      <w:footerReference w:type="first" r:id="rId16"/>
+      <w:headerReference w:type="default" r:id="rId11"/>
+      <w:footerReference w:type="default" r:id="rId12"/>
+      <w:headerReference w:type="first" r:id="rId13"/>
+      <w:footerReference w:type="first" r:id="rId14"/>
       <w:pgSz w:w="11906" w:h="16838"/>
       <w:pgMar w:top="1440" w:right="1440" w:bottom="1440" w:left="1440" w:header="708" w:footer="708" w:gutter="0"/>
       <w:cols w:space="708"/>
@@ -7914,7 +7938,7 @@
 </file>
 
 <file path=word/endnotes.xml><?xml version="1.0" encoding="utf-8"?>
-<w:endnotes xmlns:wpc="http://schemas.microsoft.com/office/word/2010/wordprocessingCanvas" xmlns:cx="http://schemas.microsoft.com/office/drawing/2014/chartex" xmlns:mc="http://schemas.openxmlformats.org/markup-compatibility/2006" xmlns:o="urn:schemas-microsoft-com:office:office" xmlns:r="http://schemas.openxmlformats.org/officeDocument/2006/relationships" xmlns:m="http://schemas.openxmlformats.org/officeDocument/2006/math" xmlns:v="urn:schemas-microsoft-com:vml" xmlns:wp14="http://schemas.microsoft.com/office/word/2010/wordprocessingDrawing" xmlns:wp="http://schemas.openxmlformats.org/drawingml/2006/wordprocessingDrawing" xmlns:w10="urn:schemas-microsoft-com:office:word" xmlns:w="http://schemas.openxmlformats.org/wordprocessingml/2006/main" xmlns:w14="http://schemas.microsoft.com/office/word/2010/wordml" xmlns:w15="http://schemas.microsoft.com/office/word/2012/wordml" xmlns:w16se="http://schemas.microsoft.com/office/word/2015/wordml/symex" xmlns:wpg="http://schemas.microsoft.com/office/word/2010/wordprocessingGroup" xmlns:wpi="http://schemas.microsoft.com/office/word/2010/wordprocessingInk" xmlns:wne="http://schemas.microsoft.com/office/word/2006/wordml" xmlns:wps="http://schemas.microsoft.com/office/word/2010/wordprocessingShape" mc:Ignorable="w14 w15 w16se wp14">
+<w:endnotes xmlns:wpc="http://schemas.microsoft.com/office/word/2010/wordprocessingCanvas" xmlns:cx="http://schemas.microsoft.com/office/drawing/2014/chartex" xmlns:cx1="http://schemas.microsoft.com/office/drawing/2015/9/8/chartex" xmlns:cx2="http://schemas.microsoft.com/office/drawing/2015/10/21/chartex" xmlns:cx3="http://schemas.microsoft.com/office/drawing/2016/5/9/chartex" xmlns:cx4="http://schemas.microsoft.com/office/drawing/2016/5/10/chartex" xmlns:cx5="http://schemas.microsoft.com/office/drawing/2016/5/11/chartex" xmlns:cx6="http://schemas.microsoft.com/office/drawing/2016/5/12/chartex" xmlns:cx7="http://schemas.microsoft.com/office/drawing/2016/5/13/chartex" xmlns:cx8="http://schemas.microsoft.com/office/drawing/2016/5/14/chartex" xmlns:mc="http://schemas.openxmlformats.org/markup-compatibility/2006" xmlns:aink="http://schemas.microsoft.com/office/drawing/2016/ink" xmlns:am3d="http://schemas.microsoft.com/office/drawing/2017/model3d" xmlns:o="urn:schemas-microsoft-com:office:office" xmlns:r="http://schemas.openxmlformats.org/officeDocument/2006/relationships" xmlns:m="http://schemas.openxmlformats.org/officeDocument/2006/math" xmlns:v="urn:schemas-microsoft-com:vml" xmlns:wp14="http://schemas.microsoft.com/office/word/2010/wordprocessingDrawing" xmlns:wp="http://schemas.openxmlformats.org/drawingml/2006/wordprocessingDrawing" xmlns:w10="urn:schemas-microsoft-com:office:word" xmlns:w="http://schemas.openxmlformats.org/wordprocessingml/2006/main" xmlns:w14="http://schemas.microsoft.com/office/word/2010/wordml" xmlns:w15="http://schemas.microsoft.com/office/word/2012/wordml" xmlns:w16cid="http://schemas.microsoft.com/office/word/2016/wordml/cid" xmlns:w16se="http://schemas.microsoft.com/office/word/2015/wordml/symex" xmlns:wpg="http://schemas.microsoft.com/office/word/2010/wordprocessingGroup" xmlns:wpi="http://schemas.microsoft.com/office/word/2010/wordprocessingInk" xmlns:wne="http://schemas.microsoft.com/office/word/2006/wordml" xmlns:wps="http://schemas.microsoft.com/office/word/2010/wordprocessingShape" mc:Ignorable="w14 w15 w16se w16cid wp14">
   <w:endnote w:type="separator" w:id="-1">
     <w:p>
       <w:pPr>
@@ -7939,17 +7963,7 @@
 </file>
 
 <file path=word/footer1.xml><?xml version="1.0" encoding="utf-8"?>
-<w:ftr xmlns:wpc="http://schemas.microsoft.com/office/word/2010/wordprocessingCanvas" xmlns:cx="http://schemas.microsoft.com/office/drawing/2014/chartex" xmlns:mc="http://schemas.openxmlformats.org/markup-compatibility/2006" xmlns:o="urn:schemas-microsoft-com:office:office" xmlns:r="http://schemas.openxmlformats.org/officeDocument/2006/relationships" xmlns:m="http://schemas.openxmlformats.org/officeDocument/2006/math" xmlns:v="urn:schemas-microsoft-com:vml" xmlns:wp14="http://schemas.microsoft.com/office/word/2010/wordprocessingDrawing" xmlns:wp="http://schemas.openxmlformats.org/drawingml/2006/wordprocessingDrawing" xmlns:w10="urn:schemas-microsoft-com:office:word" xmlns:w="http://schemas.openxmlformats.org/wordprocessingml/2006/main" xmlns:w14="http://schemas.microsoft.com/office/word/2010/wordml" xmlns:w15="http://schemas.microsoft.com/office/word/2012/wordml" xmlns:w16se="http://schemas.microsoft.com/office/word/2015/wordml/symex" xmlns:wpg="http://schemas.microsoft.com/office/word/2010/wordprocessingGroup" xmlns:wpi="http://schemas.microsoft.com/office/word/2010/wordprocessingInk" xmlns:wne="http://schemas.microsoft.com/office/word/2006/wordml" xmlns:wps="http://schemas.microsoft.com/office/word/2010/wordprocessingShape" mc:Ignorable="w14 w15 w16se wp14">
-  <w:p>
-    <w:pPr>
-      <w:pStyle w:val="Footer"/>
-    </w:pPr>
-  </w:p>
-</w:ftr>
-</file>
-
-<file path=word/footer2.xml><?xml version="1.0" encoding="utf-8"?>
-<w:ftr xmlns:wpc="http://schemas.microsoft.com/office/word/2010/wordprocessingCanvas" xmlns:cx="http://schemas.microsoft.com/office/drawing/2014/chartex" xmlns:mc="http://schemas.openxmlformats.org/markup-compatibility/2006" xmlns:o="urn:schemas-microsoft-com:office:office" xmlns:r="http://schemas.openxmlformats.org/officeDocument/2006/relationships" xmlns:m="http://schemas.openxmlformats.org/officeDocument/2006/math" xmlns:v="urn:schemas-microsoft-com:vml" xmlns:wp14="http://schemas.microsoft.com/office/word/2010/wordprocessingDrawing" xmlns:wp="http://schemas.openxmlformats.org/drawingml/2006/wordprocessingDrawing" xmlns:w10="urn:schemas-microsoft-com:office:word" xmlns:w="http://schemas.openxmlformats.org/wordprocessingml/2006/main" xmlns:w14="http://schemas.microsoft.com/office/word/2010/wordml" xmlns:w15="http://schemas.microsoft.com/office/word/2012/wordml" xmlns:w16se="http://schemas.microsoft.com/office/word/2015/wordml/symex" xmlns:wpg="http://schemas.microsoft.com/office/word/2010/wordprocessingGroup" xmlns:wpi="http://schemas.microsoft.com/office/word/2010/wordprocessingInk" xmlns:wne="http://schemas.microsoft.com/office/word/2006/wordml" xmlns:wps="http://schemas.microsoft.com/office/word/2010/wordprocessingShape" mc:Ignorable="w14 w15 w16se wp14">
+<w:ftr xmlns:wpc="http://schemas.microsoft.com/office/word/2010/wordprocessingCanvas" xmlns:cx="http://schemas.microsoft.com/office/drawing/2014/chartex" xmlns:cx1="http://schemas.microsoft.com/office/drawing/2015/9/8/chartex" xmlns:cx2="http://schemas.microsoft.com/office/drawing/2015/10/21/chartex" xmlns:cx3="http://schemas.microsoft.com/office/drawing/2016/5/9/chartex" xmlns:cx4="http://schemas.microsoft.com/office/drawing/2016/5/10/chartex" xmlns:cx5="http://schemas.microsoft.com/office/drawing/2016/5/11/chartex" xmlns:cx6="http://schemas.microsoft.com/office/drawing/2016/5/12/chartex" xmlns:cx7="http://schemas.microsoft.com/office/drawing/2016/5/13/chartex" xmlns:cx8="http://schemas.microsoft.com/office/drawing/2016/5/14/chartex" xmlns:mc="http://schemas.openxmlformats.org/markup-compatibility/2006" xmlns:aink="http://schemas.microsoft.com/office/drawing/2016/ink" xmlns:am3d="http://schemas.microsoft.com/office/drawing/2017/model3d" xmlns:o="urn:schemas-microsoft-com:office:office" xmlns:r="http://schemas.openxmlformats.org/officeDocument/2006/relationships" xmlns:m="http://schemas.openxmlformats.org/officeDocument/2006/math" xmlns:v="urn:schemas-microsoft-com:vml" xmlns:wp14="http://schemas.microsoft.com/office/word/2010/wordprocessingDrawing" xmlns:wp="http://schemas.openxmlformats.org/drawingml/2006/wordprocessingDrawing" xmlns:w10="urn:schemas-microsoft-com:office:word" xmlns:w="http://schemas.openxmlformats.org/wordprocessingml/2006/main" xmlns:w14="http://schemas.microsoft.com/office/word/2010/wordml" xmlns:w15="http://schemas.microsoft.com/office/word/2012/wordml" xmlns:w16cid="http://schemas.microsoft.com/office/word/2016/wordml/cid" xmlns:w16se="http://schemas.microsoft.com/office/word/2015/wordml/symex" xmlns:wpg="http://schemas.microsoft.com/office/word/2010/wordprocessingGroup" xmlns:wpi="http://schemas.microsoft.com/office/word/2010/wordprocessingInk" xmlns:wne="http://schemas.microsoft.com/office/word/2006/wordml" xmlns:wps="http://schemas.microsoft.com/office/word/2010/wordprocessingShape" mc:Ignorable="w14 w15 w16se w16cid wp14">
   <w:sdt>
     <w:sdtPr>
       <w:rPr>
@@ -8064,8 +8078,8 @@
 </w:ftr>
 </file>
 
-<file path=word/footer3.xml><?xml version="1.0" encoding="utf-8"?>
-<w:ftr xmlns:wpc="http://schemas.microsoft.com/office/word/2010/wordprocessingCanvas" xmlns:cx="http://schemas.microsoft.com/office/drawing/2014/chartex" xmlns:mc="http://schemas.openxmlformats.org/markup-compatibility/2006" xmlns:o="urn:schemas-microsoft-com:office:office" xmlns:r="http://schemas.openxmlformats.org/officeDocument/2006/relationships" xmlns:m="http://schemas.openxmlformats.org/officeDocument/2006/math" xmlns:v="urn:schemas-microsoft-com:vml" xmlns:wp14="http://schemas.microsoft.com/office/word/2010/wordprocessingDrawing" xmlns:wp="http://schemas.openxmlformats.org/drawingml/2006/wordprocessingDrawing" xmlns:w10="urn:schemas-microsoft-com:office:word" xmlns:w="http://schemas.openxmlformats.org/wordprocessingml/2006/main" xmlns:w14="http://schemas.microsoft.com/office/word/2010/wordml" xmlns:w15="http://schemas.microsoft.com/office/word/2012/wordml" xmlns:w16se="http://schemas.microsoft.com/office/word/2015/wordml/symex" xmlns:wpg="http://schemas.microsoft.com/office/word/2010/wordprocessingGroup" xmlns:wpi="http://schemas.microsoft.com/office/word/2010/wordprocessingInk" xmlns:wne="http://schemas.microsoft.com/office/word/2006/wordml" xmlns:wps="http://schemas.microsoft.com/office/word/2010/wordprocessingShape" mc:Ignorable="w14 w15 w16se wp14">
+<file path=word/footer2.xml><?xml version="1.0" encoding="utf-8"?>
+<w:ftr xmlns:wpc="http://schemas.microsoft.com/office/word/2010/wordprocessingCanvas" xmlns:cx="http://schemas.microsoft.com/office/drawing/2014/chartex" xmlns:cx1="http://schemas.microsoft.com/office/drawing/2015/9/8/chartex" xmlns:cx2="http://schemas.microsoft.com/office/drawing/2015/10/21/chartex" xmlns:cx3="http://schemas.microsoft.com/office/drawing/2016/5/9/chartex" xmlns:cx4="http://schemas.microsoft.com/office/drawing/2016/5/10/chartex" xmlns:cx5="http://schemas.microsoft.com/office/drawing/2016/5/11/chartex" xmlns:cx6="http://schemas.microsoft.com/office/drawing/2016/5/12/chartex" xmlns:cx7="http://schemas.microsoft.com/office/drawing/2016/5/13/chartex" xmlns:cx8="http://schemas.microsoft.com/office/drawing/2016/5/14/chartex" xmlns:mc="http://schemas.openxmlformats.org/markup-compatibility/2006" xmlns:aink="http://schemas.microsoft.com/office/drawing/2016/ink" xmlns:am3d="http://schemas.microsoft.com/office/drawing/2017/model3d" xmlns:o="urn:schemas-microsoft-com:office:office" xmlns:r="http://schemas.openxmlformats.org/officeDocument/2006/relationships" xmlns:m="http://schemas.openxmlformats.org/officeDocument/2006/math" xmlns:v="urn:schemas-microsoft-com:vml" xmlns:wp14="http://schemas.microsoft.com/office/word/2010/wordprocessingDrawing" xmlns:wp="http://schemas.openxmlformats.org/drawingml/2006/wordprocessingDrawing" xmlns:w10="urn:schemas-microsoft-com:office:word" xmlns:w="http://schemas.openxmlformats.org/wordprocessingml/2006/main" xmlns:w14="http://schemas.microsoft.com/office/word/2010/wordml" xmlns:w15="http://schemas.microsoft.com/office/word/2012/wordml" xmlns:w16cid="http://schemas.microsoft.com/office/word/2016/wordml/cid" xmlns:w16se="http://schemas.microsoft.com/office/word/2015/wordml/symex" xmlns:wpg="http://schemas.microsoft.com/office/word/2010/wordprocessingGroup" xmlns:wpi="http://schemas.microsoft.com/office/word/2010/wordprocessingInk" xmlns:wne="http://schemas.microsoft.com/office/word/2006/wordml" xmlns:wps="http://schemas.microsoft.com/office/word/2010/wordprocessingShape" mc:Ignorable="w14 w15 w16se w16cid wp14">
   <w:sdt>
     <w:sdtPr>
       <w:rPr>
@@ -8176,7 +8190,7 @@
 </file>
 
 <file path=word/footnotes.xml><?xml version="1.0" encoding="utf-8"?>
-<w:footnotes xmlns:wpc="http://schemas.microsoft.com/office/word/2010/wordprocessingCanvas" xmlns:cx="http://schemas.microsoft.com/office/drawing/2014/chartex" xmlns:mc="http://schemas.openxmlformats.org/markup-compatibility/2006" xmlns:o="urn:schemas-microsoft-com:office:office" xmlns:r="http://schemas.openxmlformats.org/officeDocument/2006/relationships" xmlns:m="http://schemas.openxmlformats.org/officeDocument/2006/math" xmlns:v="urn:schemas-microsoft-com:vml" xmlns:wp14="http://schemas.microsoft.com/office/word/2010/wordprocessingDrawing" xmlns:wp="http://schemas.openxmlformats.org/drawingml/2006/wordprocessingDrawing" xmlns:w10="urn:schemas-microsoft-com:office:word" xmlns:w="http://schemas.openxmlformats.org/wordprocessingml/2006/main" xmlns:w14="http://schemas.microsoft.com/office/word/2010/wordml" xmlns:w15="http://schemas.microsoft.com/office/word/2012/wordml" xmlns:w16se="http://schemas.microsoft.com/office/word/2015/wordml/symex" xmlns:wpg="http://schemas.microsoft.com/office/word/2010/wordprocessingGroup" xmlns:wpi="http://schemas.microsoft.com/office/word/2010/wordprocessingInk" xmlns:wne="http://schemas.microsoft.com/office/word/2006/wordml" xmlns:wps="http://schemas.microsoft.com/office/word/2010/wordprocessingShape" mc:Ignorable="w14 w15 w16se wp14">
+<w:footnotes xmlns:wpc="http://schemas.microsoft.com/office/word/2010/wordprocessingCanvas" xmlns:cx="http://schemas.microsoft.com/office/drawing/2014/chartex" xmlns:cx1="http://schemas.microsoft.com/office/drawing/2015/9/8/chartex" xmlns:cx2="http://schemas.microsoft.com/office/drawing/2015/10/21/chartex" xmlns:cx3="http://schemas.microsoft.com/office/drawing/2016/5/9/chartex" xmlns:cx4="http://schemas.microsoft.com/office/drawing/2016/5/10/chartex" xmlns:cx5="http://schemas.microsoft.com/office/drawing/2016/5/11/chartex" xmlns:cx6="http://schemas.microsoft.com/office/drawing/2016/5/12/chartex" xmlns:cx7="http://schemas.microsoft.com/office/drawing/2016/5/13/chartex" xmlns:cx8="http://schemas.microsoft.com/office/drawing/2016/5/14/chartex" xmlns:mc="http://schemas.openxmlformats.org/markup-compatibility/2006" xmlns:aink="http://schemas.microsoft.com/office/drawing/2016/ink" xmlns:am3d="http://schemas.microsoft.com/office/drawing/2017/model3d" xmlns:o="urn:schemas-microsoft-com:office:office" xmlns:r="http://schemas.openxmlformats.org/officeDocument/2006/relationships" xmlns:m="http://schemas.openxmlformats.org/officeDocument/2006/math" xmlns:v="urn:schemas-microsoft-com:vml" xmlns:wp14="http://schemas.microsoft.com/office/word/2010/wordprocessingDrawing" xmlns:wp="http://schemas.openxmlformats.org/drawingml/2006/wordprocessingDrawing" xmlns:w10="urn:schemas-microsoft-com:office:word" xmlns:w="http://schemas.openxmlformats.org/wordprocessingml/2006/main" xmlns:w14="http://schemas.microsoft.com/office/word/2010/wordml" xmlns:w15="http://schemas.microsoft.com/office/word/2012/wordml" xmlns:w16cid="http://schemas.microsoft.com/office/word/2016/wordml/cid" xmlns:w16se="http://schemas.microsoft.com/office/word/2015/wordml/symex" xmlns:wpg="http://schemas.microsoft.com/office/word/2010/wordprocessingGroup" xmlns:wpi="http://schemas.microsoft.com/office/word/2010/wordprocessingInk" xmlns:wne="http://schemas.microsoft.com/office/word/2006/wordml" xmlns:wps="http://schemas.microsoft.com/office/word/2010/wordprocessingShape" mc:Ignorable="w14 w15 w16se w16cid wp14">
   <w:footnote w:type="separator" w:id="-1">
     <w:p>
       <w:pPr>
@@ -8201,17 +8215,7 @@
 </file>
 
 <file path=word/header1.xml><?xml version="1.0" encoding="utf-8"?>
-<w:hdr xmlns:wpc="http://schemas.microsoft.com/office/word/2010/wordprocessingCanvas" xmlns:cx="http://schemas.microsoft.com/office/drawing/2014/chartex" xmlns:mc="http://schemas.openxmlformats.org/markup-compatibility/2006" xmlns:o="urn:schemas-microsoft-com:office:office" xmlns:r="http://schemas.openxmlformats.org/officeDocument/2006/relationships" xmlns:m="http://schemas.openxmlformats.org/officeDocument/2006/math" xmlns:v="urn:schemas-microsoft-com:vml" xmlns:wp14="http://schemas.microsoft.com/office/word/2010/wordprocessingDrawing" xmlns:wp="http://schemas.openxmlformats.org/drawingml/2006/wordprocessingDrawing" xmlns:w10="urn:schemas-microsoft-com:office:word" xmlns:w="http://schemas.openxmlformats.org/wordprocessingml/2006/main" xmlns:w14="http://schemas.microsoft.com/office/word/2010/wordml" xmlns:w15="http://schemas.microsoft.com/office/word/2012/wordml" xmlns:w16se="http://schemas.microsoft.com/office/word/2015/wordml/symex" xmlns:wpg="http://schemas.microsoft.com/office/word/2010/wordprocessingGroup" xmlns:wpi="http://schemas.microsoft.com/office/word/2010/wordprocessingInk" xmlns:wne="http://schemas.microsoft.com/office/word/2006/wordml" xmlns:wps="http://schemas.microsoft.com/office/word/2010/wordprocessingShape" mc:Ignorable="w14 w15 w16se wp14">
-  <w:p>
-    <w:pPr>
-      <w:pStyle w:val="Header"/>
-    </w:pPr>
-  </w:p>
-</w:hdr>
-</file>
-
-<file path=word/header2.xml><?xml version="1.0" encoding="utf-8"?>
-<w:hdr xmlns:wpc="http://schemas.microsoft.com/office/word/2010/wordprocessingCanvas" xmlns:cx="http://schemas.microsoft.com/office/drawing/2014/chartex" xmlns:mc="http://schemas.openxmlformats.org/markup-compatibility/2006" xmlns:o="urn:schemas-microsoft-com:office:office" xmlns:r="http://schemas.openxmlformats.org/officeDocument/2006/relationships" xmlns:m="http://schemas.openxmlformats.org/officeDocument/2006/math" xmlns:v="urn:schemas-microsoft-com:vml" xmlns:wp14="http://schemas.microsoft.com/office/word/2010/wordprocessingDrawing" xmlns:wp="http://schemas.openxmlformats.org/drawingml/2006/wordprocessingDrawing" xmlns:w10="urn:schemas-microsoft-com:office:word" xmlns:w="http://schemas.openxmlformats.org/wordprocessingml/2006/main" xmlns:w14="http://schemas.microsoft.com/office/word/2010/wordml" xmlns:w15="http://schemas.microsoft.com/office/word/2012/wordml" xmlns:w16se="http://schemas.microsoft.com/office/word/2015/wordml/symex" xmlns:wpg="http://schemas.microsoft.com/office/word/2010/wordprocessingGroup" xmlns:wpi="http://schemas.microsoft.com/office/word/2010/wordprocessingInk" xmlns:wne="http://schemas.microsoft.com/office/word/2006/wordml" xmlns:wps="http://schemas.microsoft.com/office/word/2010/wordprocessingShape" mc:Ignorable="w14 w15 w16se wp14">
+<w:hdr xmlns:wpc="http://schemas.microsoft.com/office/word/2010/wordprocessingCanvas" xmlns:cx="http://schemas.microsoft.com/office/drawing/2014/chartex" xmlns:cx1="http://schemas.microsoft.com/office/drawing/2015/9/8/chartex" xmlns:cx2="http://schemas.microsoft.com/office/drawing/2015/10/21/chartex" xmlns:cx3="http://schemas.microsoft.com/office/drawing/2016/5/9/chartex" xmlns:cx4="http://schemas.microsoft.com/office/drawing/2016/5/10/chartex" xmlns:cx5="http://schemas.microsoft.com/office/drawing/2016/5/11/chartex" xmlns:cx6="http://schemas.microsoft.com/office/drawing/2016/5/12/chartex" xmlns:cx7="http://schemas.microsoft.com/office/drawing/2016/5/13/chartex" xmlns:cx8="http://schemas.microsoft.com/office/drawing/2016/5/14/chartex" xmlns:mc="http://schemas.openxmlformats.org/markup-compatibility/2006" xmlns:aink="http://schemas.microsoft.com/office/drawing/2016/ink" xmlns:am3d="http://schemas.microsoft.com/office/drawing/2017/model3d" xmlns:o="urn:schemas-microsoft-com:office:office" xmlns:r="http://schemas.openxmlformats.org/officeDocument/2006/relationships" xmlns:m="http://schemas.openxmlformats.org/officeDocument/2006/math" xmlns:v="urn:schemas-microsoft-com:vml" xmlns:wp14="http://schemas.microsoft.com/office/word/2010/wordprocessingDrawing" xmlns:wp="http://schemas.openxmlformats.org/drawingml/2006/wordprocessingDrawing" xmlns:w10="urn:schemas-microsoft-com:office:word" xmlns:w="http://schemas.openxmlformats.org/wordprocessingml/2006/main" xmlns:w14="http://schemas.microsoft.com/office/word/2010/wordml" xmlns:w15="http://schemas.microsoft.com/office/word/2012/wordml" xmlns:w16cid="http://schemas.microsoft.com/office/word/2016/wordml/cid" xmlns:w16se="http://schemas.microsoft.com/office/word/2015/wordml/symex" xmlns:wpg="http://schemas.microsoft.com/office/word/2010/wordprocessingGroup" xmlns:wpi="http://schemas.microsoft.com/office/word/2010/wordprocessingInk" xmlns:wne="http://schemas.microsoft.com/office/word/2006/wordml" xmlns:wps="http://schemas.microsoft.com/office/word/2010/wordprocessingShape" mc:Ignorable="w14 w15 w16se w16cid wp14">
   <w:p>
     <w:pPr>
       <w:tabs>
@@ -8238,7 +8242,7 @@
       <mc:AlternateContent>
         <mc:Choice Requires="wps">
           <w:drawing>
-            <wp:anchor distT="0" distB="0" distL="114300" distR="114300" simplePos="0" relativeHeight="251663360" behindDoc="0" locked="0" layoutInCell="1" allowOverlap="1" wp14:anchorId="68C81CA2" wp14:editId="5FFF65CA">
+            <wp:anchor distT="0" distB="0" distL="114300" distR="114300" simplePos="0" relativeHeight="251676160" behindDoc="0" locked="0" layoutInCell="1" allowOverlap="1" wp14:anchorId="68C81CA2" wp14:editId="5FFF65CA">
               <wp:simplePos x="0" y="0"/>
               <wp:positionH relativeFrom="column">
                 <wp:posOffset>-390525</wp:posOffset>
@@ -8283,7 +8287,7 @@
         </mc:Choice>
         <mc:Fallback>
           <w:pict>
-            <v:line w14:anchorId="0F3857C5" id="Straight Connector 12" o:spid="_x0000_s1026" style="position:absolute;flip:y;z-index:251663360;visibility:visible;mso-wrap-style:square;mso-wrap-distance-left:9pt;mso-wrap-distance-top:0;mso-wrap-distance-right:9pt;mso-wrap-distance-bottom:0;mso-position-horizontal:absolute;mso-position-horizontal-relative:text;mso-position-vertical:absolute;mso-position-vertical-relative:text" from="-30.75pt,23.8pt" to="509.25pt,24.55pt" o:gfxdata="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" strokecolor="#2381be"/>
+            <v:line w14:anchorId="12F03800" id="Straight Connector 12" o:spid="_x0000_s1026" style="position:absolute;flip:y;z-index:251676160;visibility:visible;mso-wrap-style:square;mso-wrap-distance-left:9pt;mso-wrap-distance-top:0;mso-wrap-distance-right:9pt;mso-wrap-distance-bottom:0;mso-position-horizontal:absolute;mso-position-horizontal-relative:text;mso-position-vertical:absolute;mso-position-vertical-relative:text" from="-30.75pt,23.8pt" to="509.25pt,24.55pt" o:gfxdata="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" strokecolor="#2381be"/>
           </w:pict>
         </mc:Fallback>
       </mc:AlternateContent>
@@ -8314,17 +8318,7 @@
         <w:sz w:val="24"/>
         <w:szCs w:val="24"/>
       </w:rPr>
-      <w:t>Project</w:t>
-    </w:r>
-    <w:r>
-      <w:rPr>
-        <w:rFonts w:ascii="Arial" w:eastAsia="Times New Roman" w:hAnsi="Arial" w:cs="Times New Roman"/>
-        <w:b/>
-        <w:color w:val="3D5C83"/>
-        <w:sz w:val="24"/>
-        <w:szCs w:val="24"/>
-      </w:rPr>
-      <w:t xml:space="preserve"> plan</w:t>
+      <w:t>App real estate</w:t>
     </w:r>
   </w:p>
   <w:p>
@@ -8340,8 +8334,8 @@
 </w:hdr>
 </file>
 
-<file path=word/header3.xml><?xml version="1.0" encoding="utf-8"?>
-<w:hdr xmlns:wpc="http://schemas.microsoft.com/office/word/2010/wordprocessingCanvas" xmlns:cx="http://schemas.microsoft.com/office/drawing/2014/chartex" xmlns:mc="http://schemas.openxmlformats.org/markup-compatibility/2006" xmlns:o="urn:schemas-microsoft-com:office:office" xmlns:r="http://schemas.openxmlformats.org/officeDocument/2006/relationships" xmlns:m="http://schemas.openxmlformats.org/officeDocument/2006/math" xmlns:v="urn:schemas-microsoft-com:vml" xmlns:wp14="http://schemas.microsoft.com/office/word/2010/wordprocessingDrawing" xmlns:wp="http://schemas.openxmlformats.org/drawingml/2006/wordprocessingDrawing" xmlns:w10="urn:schemas-microsoft-com:office:word" xmlns:w="http://schemas.openxmlformats.org/wordprocessingml/2006/main" xmlns:w14="http://schemas.microsoft.com/office/word/2010/wordml" xmlns:w15="http://schemas.microsoft.com/office/word/2012/wordml" xmlns:w16se="http://schemas.microsoft.com/office/word/2015/wordml/symex" xmlns:wpg="http://schemas.microsoft.com/office/word/2010/wordprocessingGroup" xmlns:wpi="http://schemas.microsoft.com/office/word/2010/wordprocessingInk" xmlns:wne="http://schemas.microsoft.com/office/word/2006/wordml" xmlns:wps="http://schemas.microsoft.com/office/word/2010/wordprocessingShape" mc:Ignorable="w14 w15 w16se wp14">
+<file path=word/header2.xml><?xml version="1.0" encoding="utf-8"?>
+<w:hdr xmlns:wpc="http://schemas.microsoft.com/office/word/2010/wordprocessingCanvas" xmlns:cx="http://schemas.microsoft.com/office/drawing/2014/chartex" xmlns:cx1="http://schemas.microsoft.com/office/drawing/2015/9/8/chartex" xmlns:cx2="http://schemas.microsoft.com/office/drawing/2015/10/21/chartex" xmlns:cx3="http://schemas.microsoft.com/office/drawing/2016/5/9/chartex" xmlns:cx4="http://schemas.microsoft.com/office/drawing/2016/5/10/chartex" xmlns:cx5="http://schemas.microsoft.com/office/drawing/2016/5/11/chartex" xmlns:cx6="http://schemas.microsoft.com/office/drawing/2016/5/12/chartex" xmlns:cx7="http://schemas.microsoft.com/office/drawing/2016/5/13/chartex" xmlns:cx8="http://schemas.microsoft.com/office/drawing/2016/5/14/chartex" xmlns:mc="http://schemas.openxmlformats.org/markup-compatibility/2006" xmlns:aink="http://schemas.microsoft.com/office/drawing/2016/ink" xmlns:am3d="http://schemas.microsoft.com/office/drawing/2017/model3d" xmlns:o="urn:schemas-microsoft-com:office:office" xmlns:r="http://schemas.openxmlformats.org/officeDocument/2006/relationships" xmlns:m="http://schemas.openxmlformats.org/officeDocument/2006/math" xmlns:v="urn:schemas-microsoft-com:vml" xmlns:wp14="http://schemas.microsoft.com/office/word/2010/wordprocessingDrawing" xmlns:wp="http://schemas.openxmlformats.org/drawingml/2006/wordprocessingDrawing" xmlns:w10="urn:schemas-microsoft-com:office:word" xmlns:w="http://schemas.openxmlformats.org/wordprocessingml/2006/main" xmlns:w14="http://schemas.microsoft.com/office/word/2010/wordml" xmlns:w15="http://schemas.microsoft.com/office/word/2012/wordml" xmlns:w16cid="http://schemas.microsoft.com/office/word/2016/wordml/cid" xmlns:w16se="http://schemas.microsoft.com/office/word/2015/wordml/symex" xmlns:wpg="http://schemas.microsoft.com/office/word/2010/wordprocessingGroup" xmlns:wpi="http://schemas.microsoft.com/office/word/2010/wordprocessingInk" xmlns:wne="http://schemas.microsoft.com/office/word/2006/wordml" xmlns:wps="http://schemas.microsoft.com/office/word/2010/wordprocessingShape" mc:Ignorable="w14 w15 w16se w16cid wp14">
   <w:p>
     <w:pPr>
       <w:tabs>
@@ -8446,7 +8440,7 @@
         </mc:Choice>
         <mc:Fallback>
           <w:pict>
-            <v:line w14:anchorId="3108327B" id="Straight Connector 1" o:spid="_x0000_s1026" style="position:absolute;flip:y;z-index:251661312;visibility:visible;mso-wrap-style:square;mso-width-percent:0;mso-height-percent:0;mso-wrap-distance-left:9pt;mso-wrap-distance-top:0;mso-wrap-distance-right:9pt;mso-wrap-distance-bottom:0;mso-position-horizontal:absolute;mso-position-horizontal-relative:text;mso-position-vertical:absolute;mso-position-vertical-relative:text;mso-width-percent:0;mso-height-percent:0;mso-width-relative:margin;mso-height-relative:margin" from="-5.6pt,13pt" to="493.7pt,13pt" o:gfxdata="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" strokecolor="#3e5c83"/>
+            <v:line w14:anchorId="5084F191" id="Straight Connector 1" o:spid="_x0000_s1026" style="position:absolute;flip:y;z-index:251661312;visibility:visible;mso-wrap-style:square;mso-width-percent:0;mso-height-percent:0;mso-wrap-distance-left:9pt;mso-wrap-distance-top:0;mso-wrap-distance-right:9pt;mso-wrap-distance-bottom:0;mso-position-horizontal:absolute;mso-position-horizontal-relative:text;mso-position-vertical:absolute;mso-position-vertical-relative:text;mso-width-percent:0;mso-height-percent:0;mso-width-relative:margin;mso-height-relative:margin" from="-5.6pt,13pt" to="493.7pt,13pt" o:gfxdata="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" strokecolor="#3e5c83"/>
           </w:pict>
         </mc:Fallback>
       </mc:AlternateContent>
@@ -8487,7 +8481,7 @@
 </file>
 
 <file path=word/numbering.xml><?xml version="1.0" encoding="utf-8"?>
-<w:numbering xmlns:wpc="http://schemas.microsoft.com/office/word/2010/wordprocessingCanvas" xmlns:cx="http://schemas.microsoft.com/office/drawing/2014/chartex" xmlns:mc="http://schemas.openxmlformats.org/markup-compatibility/2006" xmlns:o="urn:schemas-microsoft-com:office:office" xmlns:r="http://schemas.openxmlformats.org/officeDocument/2006/relationships" xmlns:m="http://schemas.openxmlformats.org/officeDocument/2006/math" xmlns:v="urn:schemas-microsoft-com:vml" xmlns:wp14="http://schemas.microsoft.com/office/word/2010/wordprocessingDrawing" xmlns:wp="http://schemas.openxmlformats.org/drawingml/2006/wordprocessingDrawing" xmlns:w10="urn:schemas-microsoft-com:office:word" xmlns:w="http://schemas.openxmlformats.org/wordprocessingml/2006/main" xmlns:w14="http://schemas.microsoft.com/office/word/2010/wordml" xmlns:w15="http://schemas.microsoft.com/office/word/2012/wordml" xmlns:w16se="http://schemas.microsoft.com/office/word/2015/wordml/symex" xmlns:wpg="http://schemas.microsoft.com/office/word/2010/wordprocessingGroup" xmlns:wpi="http://schemas.microsoft.com/office/word/2010/wordprocessingInk" xmlns:wne="http://schemas.microsoft.com/office/word/2006/wordml" xmlns:wps="http://schemas.microsoft.com/office/word/2010/wordprocessingShape" mc:Ignorable="w14 w15 w16se wp14">
+<w:numbering xmlns:wpc="http://schemas.microsoft.com/office/word/2010/wordprocessingCanvas" xmlns:cx="http://schemas.microsoft.com/office/drawing/2014/chartex" xmlns:cx1="http://schemas.microsoft.com/office/drawing/2015/9/8/chartex" xmlns:cx2="http://schemas.microsoft.com/office/drawing/2015/10/21/chartex" xmlns:cx3="http://schemas.microsoft.com/office/drawing/2016/5/9/chartex" xmlns:cx4="http://schemas.microsoft.com/office/drawing/2016/5/10/chartex" xmlns:cx5="http://schemas.microsoft.com/office/drawing/2016/5/11/chartex" xmlns:cx6="http://schemas.microsoft.com/office/drawing/2016/5/12/chartex" xmlns:cx7="http://schemas.microsoft.com/office/drawing/2016/5/13/chartex" xmlns:cx8="http://schemas.microsoft.com/office/drawing/2016/5/14/chartex" xmlns:mc="http://schemas.openxmlformats.org/markup-compatibility/2006" xmlns:aink="http://schemas.microsoft.com/office/drawing/2016/ink" xmlns:am3d="http://schemas.microsoft.com/office/drawing/2017/model3d" xmlns:o="urn:schemas-microsoft-com:office:office" xmlns:r="http://schemas.openxmlformats.org/officeDocument/2006/relationships" xmlns:m="http://schemas.openxmlformats.org/officeDocument/2006/math" xmlns:v="urn:schemas-microsoft-com:vml" xmlns:wp14="http://schemas.microsoft.com/office/word/2010/wordprocessingDrawing" xmlns:wp="http://schemas.openxmlformats.org/drawingml/2006/wordprocessingDrawing" xmlns:w10="urn:schemas-microsoft-com:office:word" xmlns:w="http://schemas.openxmlformats.org/wordprocessingml/2006/main" xmlns:w14="http://schemas.microsoft.com/office/word/2010/wordml" xmlns:w15="http://schemas.microsoft.com/office/word/2012/wordml" xmlns:w16cid="http://schemas.microsoft.com/office/word/2016/wordml/cid" xmlns:w16se="http://schemas.microsoft.com/office/word/2015/wordml/symex" xmlns:wpg="http://schemas.microsoft.com/office/word/2010/wordprocessingGroup" xmlns:wpi="http://schemas.microsoft.com/office/word/2010/wordprocessingInk" xmlns:wne="http://schemas.microsoft.com/office/word/2006/wordml" xmlns:wps="http://schemas.microsoft.com/office/word/2010/wordprocessingShape" mc:Ignorable="w14 w15 w16se w16cid wp14">
   <w:abstractNum w:abstractNumId="0" w15:restartNumberingAfterBreak="0">
     <w:nsid w:val="03382917"/>
     <w:multiLevelType w:val="multilevel"/>
@@ -11611,7 +11605,7 @@
 </file>
 
 <file path=word/styles.xml><?xml version="1.0" encoding="utf-8"?>
-<w:styles xmlns:mc="http://schemas.openxmlformats.org/markup-compatibility/2006" xmlns:r="http://schemas.openxmlformats.org/officeDocument/2006/relationships" xmlns:w="http://schemas.openxmlformats.org/wordprocessingml/2006/main" xmlns:w14="http://schemas.microsoft.com/office/word/2010/wordml" xmlns:w15="http://schemas.microsoft.com/office/word/2012/wordml" xmlns:w16se="http://schemas.microsoft.com/office/word/2015/wordml/symex" mc:Ignorable="w14 w15 w16se">
+<w:styles xmlns:mc="http://schemas.openxmlformats.org/markup-compatibility/2006" xmlns:r="http://schemas.openxmlformats.org/officeDocument/2006/relationships" xmlns:w="http://schemas.openxmlformats.org/wordprocessingml/2006/main" xmlns:w14="http://schemas.microsoft.com/office/word/2010/wordml" xmlns:w15="http://schemas.microsoft.com/office/word/2012/wordml" xmlns:w16cid="http://schemas.microsoft.com/office/word/2016/wordml/cid" xmlns:w16se="http://schemas.microsoft.com/office/word/2015/wordml/symex" mc:Ignorable="w14 w15 w16se w16cid">
   <w:docDefaults>
     <w:rPrDefault>
       <w:rPr>
@@ -11627,7 +11621,7 @@
       </w:pPr>
     </w:pPrDefault>
   </w:docDefaults>
-  <w:latentStyles w:defLockedState="0" w:defUIPriority="99" w:defSemiHidden="0" w:defUnhideWhenUsed="0" w:defQFormat="0" w:count="371">
+  <w:latentStyles w:defLockedState="0" w:defUIPriority="99" w:defSemiHidden="0" w:defUnhideWhenUsed="0" w:defQFormat="0" w:count="376">
     <w:lsdException w:name="Normal" w:uiPriority="0" w:qFormat="1"/>
     <w:lsdException w:name="heading 1" w:uiPriority="0" w:qFormat="1"/>
     <w:lsdException w:name="heading 2" w:semiHidden="1" w:uiPriority="0" w:unhideWhenUsed="1" w:qFormat="1"/>
@@ -11733,7 +11727,6 @@
     <w:lsdException w:name="HTML Sample" w:semiHidden="1" w:unhideWhenUsed="1"/>
     <w:lsdException w:name="HTML Typewriter" w:semiHidden="1" w:unhideWhenUsed="1"/>
     <w:lsdException w:name="HTML Variable" w:semiHidden="1" w:unhideWhenUsed="1"/>
-    <w:lsdException w:name="Normal Table" w:semiHidden="1" w:unhideWhenUsed="1"/>
     <w:lsdException w:name="annotation subject" w:semiHidden="1" w:unhideWhenUsed="1"/>
     <w:lsdException w:name="No List" w:semiHidden="1" w:unhideWhenUsed="1"/>
     <w:lsdException w:name="Outline List 1" w:semiHidden="1" w:unhideWhenUsed="1"/>
@@ -11776,11 +11769,8 @@
     <w:lsdException w:name="Table Contemporary" w:semiHidden="1" w:unhideWhenUsed="1"/>
     <w:lsdException w:name="Table Elegant" w:semiHidden="1" w:unhideWhenUsed="1"/>
     <w:lsdException w:name="Table Professional" w:semiHidden="1" w:unhideWhenUsed="1"/>
-    <w:lsdException w:name="Table Subtle 1" w:semiHidden="1" w:unhideWhenUsed="1"/>
     <w:lsdException w:name="Table Subtle 2" w:semiHidden="1" w:unhideWhenUsed="1"/>
     <w:lsdException w:name="Table Web 1" w:semiHidden="1" w:unhideWhenUsed="1"/>
-    <w:lsdException w:name="Table Web 2" w:semiHidden="1" w:unhideWhenUsed="1"/>
-    <w:lsdException w:name="Table Web 3" w:semiHidden="1" w:unhideWhenUsed="1"/>
     <w:lsdException w:name="Balloon Text" w:semiHidden="1" w:unhideWhenUsed="1"/>
     <w:lsdException w:name="Table Grid" w:uiPriority="39"/>
     <w:lsdException w:name="Table Theme" w:semiHidden="1" w:unhideWhenUsed="1"/>
@@ -11999,6 +11989,11 @@
     <w:lsdException w:name="List Table 5 Dark Accent 6" w:uiPriority="50"/>
     <w:lsdException w:name="List Table 6 Colorful Accent 6" w:uiPriority="51"/>
     <w:lsdException w:name="List Table 7 Colorful Accent 6" w:uiPriority="52"/>
+    <w:lsdException w:name="Mention" w:semiHidden="1" w:unhideWhenUsed="1"/>
+    <w:lsdException w:name="Smart Hyperlink" w:semiHidden="1" w:unhideWhenUsed="1"/>
+    <w:lsdException w:name="Hashtag" w:semiHidden="1" w:unhideWhenUsed="1"/>
+    <w:lsdException w:name="Unresolved Mention" w:semiHidden="1" w:unhideWhenUsed="1"/>
+    <w:lsdException w:name="Smart Link" w:semiHidden="1" w:unhideWhenUsed="1"/>
   </w:latentStyles>
   <w:style w:type="paragraph" w:default="1" w:styleId="Normal">
     <w:name w:val="Normal"/>
@@ -13632,7 +13627,7 @@
 </file>
 
 <file path=customXml/itemProps1.xml><?xml version="1.0" encoding="utf-8"?>
-<ds:datastoreItem xmlns:ds="http://schemas.openxmlformats.org/officeDocument/2006/customXml" ds:itemID="{F30499D7-B90B-4DF8-AFE2-F4334737E1E5}">
+<ds:datastoreItem xmlns:ds="http://schemas.openxmlformats.org/officeDocument/2006/customXml" ds:itemID="{E7AD8485-11B5-4C00-B581-8C55F447FFE1}">
   <ds:schemaRefs>
     <ds:schemaRef ds:uri="http://schemas.openxmlformats.org/officeDocument/2006/bibliography"/>
   </ds:schemaRefs>

</xml_diff>